<commit_message>
changes- about the dataset added
</commit_message>
<xml_diff>
--- a/minor_project_2020.docx
+++ b/minor_project_2020.docx
@@ -8024,7 +8024,7 @@
           </mc:Choice>
           <mc:Fallback>
             <w:pict>
-              <v:shapetype w14:anchorId="1AA0D645" id="_x0000_t32" coordsize="21600,21600" o:spt="32" o:oned="t" path="m,l21600,21600e" filled="f">
+              <v:shapetype w14:anchorId="6BA0A85C" id="_x0000_t32" coordsize="21600,21600" o:spt="32" o:oned="t" path="m,l21600,21600e" filled="f">
                 <v:path arrowok="t" fillok="f" o:connecttype="none"/>
                 <o:lock v:ext="edit" shapetype="t"/>
               </v:shapetype>
@@ -8104,7 +8104,7 @@
           </mc:Choice>
           <mc:Fallback>
             <w:pict>
-              <v:shapetype w14:anchorId="24AC76E1" id="_x0000_t38" coordsize="21600,21600" o:spt="38" o:oned="t" path="m,c@0,0@1,5400@1,10800@1,16200@2,21600,21600,21600e" filled="f">
+              <v:shapetype w14:anchorId="09A7BD8D" id="_x0000_t38" coordsize="21600,21600" o:spt="38" o:oned="t" path="m,c@0,0@1,5400@1,10800@1,16200@2,21600,21600,21600e" filled="f">
                 <v:formulas>
                   <v:f eqn="mid #0 0"/>
                   <v:f eqn="val #0"/>
@@ -8192,7 +8192,7 @@
           </mc:Choice>
           <mc:Fallback>
             <w:pict>
-              <v:shape w14:anchorId="72855A05" id="Connector: Curved 1" o:spid="_x0000_s1026" type="#_x0000_t38" style="position:absolute;margin-left:36pt;margin-top:9.45pt;width:53.9pt;height:83.75pt;flip:y;z-index:251665408;visibility:visible;mso-wrap-style:square;mso-width-percent:0;mso-height-percent:0;mso-wrap-distance-left:9pt;mso-wrap-distance-top:0;mso-wrap-distance-right:9pt;mso-wrap-distance-bottom:0;mso-position-horizontal:absolute;mso-position-horizontal-relative:text;mso-position-vertical:absolute;mso-position-vertical-relative:text;mso-width-percent:0;mso-height-percent:0;mso-width-relative:margin;mso-height-relative:margin" o:gfxdata="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" adj="-25328" strokecolor="#4579b8 [3044]">
+              <v:shape w14:anchorId="0F502D5A" id="Connector: Curved 1" o:spid="_x0000_s1026" type="#_x0000_t38" style="position:absolute;margin-left:36pt;margin-top:9.45pt;width:53.9pt;height:83.75pt;flip:y;z-index:251665408;visibility:visible;mso-wrap-style:square;mso-width-percent:0;mso-height-percent:0;mso-wrap-distance-left:9pt;mso-wrap-distance-top:0;mso-wrap-distance-right:9pt;mso-wrap-distance-bottom:0;mso-position-horizontal:absolute;mso-position-horizontal-relative:text;mso-position-vertical:absolute;mso-position-vertical-relative:text;mso-width-percent:0;mso-height-percent:0;mso-width-relative:margin;mso-height-relative:margin" o:gfxdata="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" adj="-25328" strokecolor="#4579b8 [3044]">
                 <v:stroke endarrow="block"/>
               </v:shape>
             </w:pict>
@@ -8260,7 +8260,7 @@
           </mc:Choice>
           <mc:Fallback>
             <w:pict>
-              <v:shape w14:anchorId="232C4F5B" id="Straight Arrow Connector 19" o:spid="_x0000_s1026" type="#_x0000_t32" style="position:absolute;margin-left:284.7pt;margin-top:16.55pt;width:36.45pt;height:0;z-index:251673600;visibility:visible;mso-wrap-style:square;mso-wrap-distance-left:9pt;mso-wrap-distance-top:0;mso-wrap-distance-right:9pt;mso-wrap-distance-bottom:0;mso-position-horizontal:absolute;mso-position-horizontal-relative:text;mso-position-vertical:absolute;mso-position-vertical-relative:text" o:gfxdata="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" strokecolor="#4579b8 [3044]">
+              <v:shape w14:anchorId="6A06B227" id="Straight Arrow Connector 19" o:spid="_x0000_s1026" type="#_x0000_t32" style="position:absolute;margin-left:284.7pt;margin-top:16.55pt;width:36.45pt;height:0;z-index:251673600;visibility:visible;mso-wrap-style:square;mso-wrap-distance-left:9pt;mso-wrap-distance-top:0;mso-wrap-distance-right:9pt;mso-wrap-distance-bottom:0;mso-position-horizontal:absolute;mso-position-horizontal-relative:text;mso-position-vertical:absolute;mso-position-vertical-relative:text" o:gfxdata="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" strokecolor="#4579b8 [3044]">
                 <v:stroke endarrow="block"/>
               </v:shape>
             </w:pict>
@@ -10680,25 +10680,43 @@
         </w:rPr>
         <w:t>Decision trees are constructed via an algorithmic approach that identifies ways to split a data set based on different conditions. It is one of the most widely used and practical methods for supervised learning. Decision Trees are a </w:t>
       </w:r>
-      <w:hyperlink r:id="rId21" w:tgtFrame="_blank" w:history="1">
-        <w:r>
-          <w:rPr>
-            <w:rStyle w:val="Hyperlink"/>
-            <w:color w:val="auto"/>
-            <w:spacing w:val="-1"/>
-            <w:sz w:val="30"/>
-            <w:szCs w:val="30"/>
-          </w:rPr>
-          <w:t>non-parametric</w:t>
-        </w:r>
-      </w:hyperlink>
       <w:r>
         <w:rPr>
           <w:spacing w:val="-1"/>
           <w:sz w:val="30"/>
           <w:szCs w:val="30"/>
         </w:rPr>
+        <w:t>non-parametric</w:t>
+      </w:r>
+      <w:r>
+        <w:rPr>
+          <w:spacing w:val="-1"/>
+          <w:sz w:val="30"/>
+          <w:szCs w:val="30"/>
+        </w:rPr>
         <w:t> </w:t>
+      </w:r>
+      <w:r>
+        <w:rPr>
+          <w:rStyle w:val="Strong"/>
+          <w:b w:val="0"/>
+          <w:bCs w:val="0"/>
+          <w:spacing w:val="-1"/>
+          <w:sz w:val="30"/>
+          <w:szCs w:val="30"/>
+        </w:rPr>
+        <w:t>supervised</w:t>
+      </w:r>
+      <w:r>
+        <w:rPr>
+          <w:rStyle w:val="Strong"/>
+          <w:b w:val="0"/>
+          <w:bCs w:val="0"/>
+          <w:spacing w:val="-1"/>
+          <w:sz w:val="30"/>
+          <w:szCs w:val="30"/>
+        </w:rPr>
+        <w:t xml:space="preserve"> learning for both classification and regression tasks</w:t>
       </w:r>
       <w:r>
         <w:rPr>
@@ -10707,49 +10725,7 @@
           <w:sz w:val="30"/>
           <w:szCs w:val="30"/>
         </w:rPr>
-        <w:t>supervised learning</w:t>
-      </w:r>
-      <w:r>
-        <w:rPr>
-          <w:spacing w:val="-1"/>
-          <w:sz w:val="30"/>
-          <w:szCs w:val="30"/>
-        </w:rPr>
-        <w:t> method used for both </w:t>
-      </w:r>
-      <w:r>
-        <w:rPr>
-          <w:rStyle w:val="Strong"/>
-          <w:spacing w:val="-1"/>
-          <w:sz w:val="30"/>
-          <w:szCs w:val="30"/>
-        </w:rPr>
-        <w:t>classification </w:t>
-      </w:r>
-      <w:r>
-        <w:rPr>
-          <w:spacing w:val="-1"/>
-          <w:sz w:val="30"/>
-          <w:szCs w:val="30"/>
-        </w:rPr>
-        <w:t>and </w:t>
-      </w:r>
-      <w:r>
-        <w:rPr>
-          <w:rStyle w:val="Strong"/>
-          <w:spacing w:val="-1"/>
-          <w:sz w:val="30"/>
-          <w:szCs w:val="30"/>
-        </w:rPr>
-        <w:t>regression </w:t>
-      </w:r>
-      <w:r>
-        <w:rPr>
-          <w:spacing w:val="-1"/>
-          <w:sz w:val="30"/>
-          <w:szCs w:val="30"/>
-        </w:rPr>
-        <w:t>tasks.</w:t>
+        <w:t>.</w:t>
       </w:r>
     </w:p>
     <w:p>
@@ -10839,6 +10815,21 @@
       <w:pPr>
         <w:pStyle w:val="NormalWeb"/>
         <w:shd w:val="clear" w:color="auto" w:fill="FFFFFF"/>
+        <w:rPr>
+          <w:rFonts w:ascii="Helvetica" w:hAnsi="Helvetica"/>
+          <w:b/>
+          <w:bCs/>
+          <w:sz w:val="30"/>
+          <w:szCs w:val="30"/>
+          <w:lang w:val="en-US"/>
+        </w:rPr>
+      </w:pPr>
+    </w:p>
+    <w:p>
+      <w:pPr>
+        <w:pStyle w:val="NormalWeb"/>
+        <w:shd w:val="clear" w:color="auto" w:fill="FFFFFF"/>
+        <w:jc w:val="both"/>
         <w:rPr>
           <w:rFonts w:ascii="Helvetica" w:hAnsi="Helvetica"/>
           <w:b/>
@@ -11113,7 +11104,6 @@
         </w:rPr>
         <w:t>Information Gain= Entropy(S)- [(Weighted Avg) *</w:t>
       </w:r>
-      <w:proofErr w:type="gramStart"/>
       <w:r>
         <w:rPr>
           <w:color w:val="000000"/>
@@ -11121,9 +11111,8 @@
           <w:szCs w:val="30"/>
           <w:bdr w:val="none" w:sz="0" w:space="0" w:color="auto" w:frame="1"/>
         </w:rPr>
-        <w:t>Entropy(</w:t>
-      </w:r>
-      <w:proofErr w:type="gramEnd"/>
+        <w:t>Entropy (</w:t>
+      </w:r>
       <w:r>
         <w:rPr>
           <w:color w:val="000000"/>
@@ -11132,6 +11121,15 @@
           <w:bdr w:val="none" w:sz="0" w:space="0" w:color="auto" w:frame="1"/>
         </w:rPr>
         <w:t>each feature)</w:t>
+      </w:r>
+      <w:r>
+        <w:rPr>
+          <w:color w:val="000000"/>
+          <w:sz w:val="30"/>
+          <w:szCs w:val="30"/>
+          <w:bdr w:val="none" w:sz="0" w:space="0" w:color="auto" w:frame="1"/>
+        </w:rPr>
+        <w:t>]</w:t>
       </w:r>
     </w:p>
     <w:p>
@@ -11184,7 +11182,63 @@
           <w:sz w:val="30"/>
           <w:szCs w:val="30"/>
         </w:rPr>
-        <w:t>Entropy(s)= -P(yes)log2 P(yes)- P(no) log2 P(no)</w:t>
+        <w:t>Entropy(s)= -P(yes)log</w:t>
+      </w:r>
+      <w:r>
+        <w:rPr>
+          <w:rFonts w:ascii="Times New Roman" w:hAnsi="Times New Roman" w:cs="Times New Roman"/>
+          <w:color w:val="000000"/>
+          <w:sz w:val="30"/>
+          <w:szCs w:val="30"/>
+          <w:vertAlign w:val="subscript"/>
+        </w:rPr>
+        <w:t>2</w:t>
+      </w:r>
+      <w:r>
+        <w:rPr>
+          <w:rFonts w:ascii="Times New Roman" w:hAnsi="Times New Roman" w:cs="Times New Roman"/>
+          <w:color w:val="000000"/>
+          <w:sz w:val="30"/>
+          <w:szCs w:val="30"/>
+        </w:rPr>
+        <w:t xml:space="preserve"> </w:t>
+      </w:r>
+      <w:r>
+        <w:rPr>
+          <w:rFonts w:ascii="Times New Roman" w:hAnsi="Times New Roman" w:cs="Times New Roman"/>
+          <w:color w:val="000000"/>
+          <w:sz w:val="30"/>
+          <w:szCs w:val="30"/>
+        </w:rPr>
+        <w:t>P(yes)- P(no) log</w:t>
+      </w:r>
+      <w:r>
+        <w:rPr>
+          <w:rFonts w:ascii="Times New Roman" w:hAnsi="Times New Roman" w:cs="Times New Roman"/>
+          <w:color w:val="000000"/>
+          <w:sz w:val="30"/>
+          <w:szCs w:val="30"/>
+          <w:vertAlign w:val="subscript"/>
+        </w:rPr>
+        <w:t>2</w:t>
+      </w:r>
+      <w:r>
+        <w:rPr>
+          <w:rFonts w:ascii="Times New Roman" w:hAnsi="Times New Roman" w:cs="Times New Roman"/>
+          <w:color w:val="000000"/>
+          <w:sz w:val="30"/>
+          <w:szCs w:val="30"/>
+        </w:rPr>
+        <w:t xml:space="preserve"> </w:t>
+      </w:r>
+      <w:r>
+        <w:rPr>
+          <w:rFonts w:ascii="Times New Roman" w:hAnsi="Times New Roman" w:cs="Times New Roman"/>
+          <w:color w:val="000000"/>
+          <w:sz w:val="30"/>
+          <w:szCs w:val="30"/>
+        </w:rPr>
+        <w:t>P(no)</w:t>
       </w:r>
     </w:p>
     <w:p>
@@ -11527,7 +11581,7 @@
                     </pic:cNvPicPr>
                   </pic:nvPicPr>
                   <pic:blipFill>
-                    <a:blip r:embed="rId22">
+                    <a:blip r:embed="rId21">
                       <a:extLst>
                         <a:ext uri="{28A0092B-C50C-407E-A947-70E740481C1C}">
                           <a14:useLocalDpi xmlns:a14="http://schemas.microsoft.com/office/drawing/2010/main" val="0"/>
@@ -20184,7 +20238,8 @@
             <w:cnfStyle w:val="001000000000" w:firstRow="0" w:lastRow="0" w:firstColumn="1" w:lastColumn="0" w:oddVBand="0" w:evenVBand="0" w:oddHBand="0" w:evenHBand="0" w:firstRowFirstColumn="0" w:firstRowLastColumn="0" w:lastRowFirstColumn="0" w:lastRowLastColumn="0"/>
             <w:tcW w:w="2339" w:type="dxa"/>
             <w:tcBorders>
-              <w:right w:val="single" w:sz="4" w:space="0" w:color="auto"/>
+              <w:top w:val="nil"/>
+              <w:left w:val="nil"/>
             </w:tcBorders>
           </w:tcPr>
           <w:p>
@@ -20218,8 +20273,7 @@
           <w:tcPr>
             <w:tcW w:w="2016" w:type="dxa"/>
             <w:tcBorders>
-              <w:left w:val="single" w:sz="4" w:space="0" w:color="auto"/>
-              <w:right w:val="single" w:sz="4" w:space="0" w:color="auto"/>
+              <w:top w:val="nil"/>
             </w:tcBorders>
           </w:tcPr>
           <w:p>
@@ -20254,8 +20308,7 @@
           <w:tcPr>
             <w:tcW w:w="2041" w:type="dxa"/>
             <w:tcBorders>
-              <w:left w:val="single" w:sz="4" w:space="0" w:color="auto"/>
-              <w:right w:val="single" w:sz="4" w:space="0" w:color="auto"/>
+              <w:top w:val="nil"/>
             </w:tcBorders>
           </w:tcPr>
           <w:p>
@@ -20290,8 +20343,7 @@
           <w:tcPr>
             <w:tcW w:w="1665" w:type="dxa"/>
             <w:tcBorders>
-              <w:left w:val="single" w:sz="4" w:space="0" w:color="auto"/>
-              <w:right w:val="single" w:sz="4" w:space="0" w:color="auto"/>
+              <w:top w:val="nil"/>
             </w:tcBorders>
           </w:tcPr>
           <w:p>
@@ -20326,7 +20378,8 @@
           <w:tcPr>
             <w:tcW w:w="1665" w:type="dxa"/>
             <w:tcBorders>
-              <w:left w:val="single" w:sz="4" w:space="0" w:color="auto"/>
+              <w:top w:val="nil"/>
+              <w:right w:val="nil"/>
             </w:tcBorders>
           </w:tcPr>
           <w:p>
@@ -20368,7 +20421,8 @@
             <w:cnfStyle w:val="001000000000" w:firstRow="0" w:lastRow="0" w:firstColumn="1" w:lastColumn="0" w:oddVBand="0" w:evenVBand="0" w:oddHBand="0" w:evenHBand="0" w:firstRowFirstColumn="0" w:firstRowLastColumn="0" w:lastRowFirstColumn="0" w:lastRowLastColumn="0"/>
             <w:tcW w:w="2339" w:type="dxa"/>
             <w:tcBorders>
-              <w:right w:val="single" w:sz="4" w:space="0" w:color="auto"/>
+              <w:left w:val="nil"/>
+              <w:right w:val="nil"/>
             </w:tcBorders>
           </w:tcPr>
           <w:p>
@@ -20403,8 +20457,8 @@
           <w:tcPr>
             <w:tcW w:w="2016" w:type="dxa"/>
             <w:tcBorders>
-              <w:left w:val="single" w:sz="4" w:space="0" w:color="auto"/>
-              <w:right w:val="single" w:sz="4" w:space="0" w:color="auto"/>
+              <w:left w:val="nil"/>
+              <w:right w:val="nil"/>
             </w:tcBorders>
           </w:tcPr>
           <w:p>
@@ -20437,8 +20491,8 @@
           <w:tcPr>
             <w:tcW w:w="2041" w:type="dxa"/>
             <w:tcBorders>
-              <w:left w:val="single" w:sz="4" w:space="0" w:color="auto"/>
-              <w:right w:val="single" w:sz="4" w:space="0" w:color="auto"/>
+              <w:left w:val="nil"/>
+              <w:right w:val="nil"/>
             </w:tcBorders>
           </w:tcPr>
           <w:p>
@@ -20471,8 +20525,8 @@
           <w:tcPr>
             <w:tcW w:w="1665" w:type="dxa"/>
             <w:tcBorders>
-              <w:left w:val="single" w:sz="4" w:space="0" w:color="auto"/>
-              <w:right w:val="single" w:sz="4" w:space="0" w:color="auto"/>
+              <w:left w:val="nil"/>
+              <w:right w:val="nil"/>
             </w:tcBorders>
           </w:tcPr>
           <w:p>
@@ -20505,7 +20559,8 @@
           <w:tcPr>
             <w:tcW w:w="1665" w:type="dxa"/>
             <w:tcBorders>
-              <w:left w:val="single" w:sz="4" w:space="0" w:color="auto"/>
+              <w:left w:val="nil"/>
+              <w:right w:val="nil"/>
             </w:tcBorders>
           </w:tcPr>
           <w:p>
@@ -20544,7 +20599,8 @@
             <w:cnfStyle w:val="001000000000" w:firstRow="0" w:lastRow="0" w:firstColumn="1" w:lastColumn="0" w:oddVBand="0" w:evenVBand="0" w:oddHBand="0" w:evenHBand="0" w:firstRowFirstColumn="0" w:firstRowLastColumn="0" w:lastRowFirstColumn="0" w:lastRowLastColumn="0"/>
             <w:tcW w:w="2339" w:type="dxa"/>
             <w:tcBorders>
-              <w:right w:val="single" w:sz="4" w:space="0" w:color="auto"/>
+              <w:left w:val="nil"/>
+              <w:right w:val="nil"/>
             </w:tcBorders>
           </w:tcPr>
           <w:p>
@@ -20579,8 +20635,8 @@
           <w:tcPr>
             <w:tcW w:w="2016" w:type="dxa"/>
             <w:tcBorders>
-              <w:left w:val="single" w:sz="4" w:space="0" w:color="auto"/>
-              <w:right w:val="single" w:sz="4" w:space="0" w:color="auto"/>
+              <w:left w:val="nil"/>
+              <w:right w:val="nil"/>
             </w:tcBorders>
           </w:tcPr>
           <w:p>
@@ -20613,8 +20669,8 @@
           <w:tcPr>
             <w:tcW w:w="2041" w:type="dxa"/>
             <w:tcBorders>
-              <w:left w:val="single" w:sz="4" w:space="0" w:color="auto"/>
-              <w:right w:val="single" w:sz="4" w:space="0" w:color="auto"/>
+              <w:left w:val="nil"/>
+              <w:right w:val="nil"/>
             </w:tcBorders>
           </w:tcPr>
           <w:p>
@@ -20647,8 +20703,8 @@
           <w:tcPr>
             <w:tcW w:w="1665" w:type="dxa"/>
             <w:tcBorders>
-              <w:left w:val="single" w:sz="4" w:space="0" w:color="auto"/>
-              <w:right w:val="single" w:sz="4" w:space="0" w:color="auto"/>
+              <w:left w:val="nil"/>
+              <w:right w:val="nil"/>
             </w:tcBorders>
           </w:tcPr>
           <w:p>
@@ -20681,7 +20737,8 @@
           <w:tcPr>
             <w:tcW w:w="1665" w:type="dxa"/>
             <w:tcBorders>
-              <w:left w:val="single" w:sz="4" w:space="0" w:color="auto"/>
+              <w:left w:val="nil"/>
+              <w:right w:val="nil"/>
             </w:tcBorders>
           </w:tcPr>
           <w:p>
@@ -20721,7 +20778,8 @@
             <w:cnfStyle w:val="001000000000" w:firstRow="0" w:lastRow="0" w:firstColumn="1" w:lastColumn="0" w:oddVBand="0" w:evenVBand="0" w:oddHBand="0" w:evenHBand="0" w:firstRowFirstColumn="0" w:firstRowLastColumn="0" w:lastRowFirstColumn="0" w:lastRowLastColumn="0"/>
             <w:tcW w:w="2339" w:type="dxa"/>
             <w:tcBorders>
-              <w:right w:val="single" w:sz="4" w:space="0" w:color="auto"/>
+              <w:left w:val="nil"/>
+              <w:right w:val="nil"/>
             </w:tcBorders>
           </w:tcPr>
           <w:p>
@@ -20756,8 +20814,8 @@
           <w:tcPr>
             <w:tcW w:w="2016" w:type="dxa"/>
             <w:tcBorders>
-              <w:left w:val="single" w:sz="4" w:space="0" w:color="auto"/>
-              <w:right w:val="single" w:sz="4" w:space="0" w:color="auto"/>
+              <w:left w:val="nil"/>
+              <w:right w:val="nil"/>
             </w:tcBorders>
           </w:tcPr>
           <w:p>
@@ -20790,8 +20848,8 @@
           <w:tcPr>
             <w:tcW w:w="2041" w:type="dxa"/>
             <w:tcBorders>
-              <w:left w:val="single" w:sz="4" w:space="0" w:color="auto"/>
-              <w:right w:val="single" w:sz="4" w:space="0" w:color="auto"/>
+              <w:left w:val="nil"/>
+              <w:right w:val="nil"/>
             </w:tcBorders>
           </w:tcPr>
           <w:p>
@@ -20824,8 +20882,8 @@
           <w:tcPr>
             <w:tcW w:w="1665" w:type="dxa"/>
             <w:tcBorders>
-              <w:left w:val="single" w:sz="4" w:space="0" w:color="auto"/>
-              <w:right w:val="single" w:sz="4" w:space="0" w:color="auto"/>
+              <w:left w:val="nil"/>
+              <w:right w:val="nil"/>
             </w:tcBorders>
           </w:tcPr>
           <w:p>
@@ -20858,7 +20916,8 @@
           <w:tcPr>
             <w:tcW w:w="1665" w:type="dxa"/>
             <w:tcBorders>
-              <w:left w:val="single" w:sz="4" w:space="0" w:color="auto"/>
+              <w:left w:val="nil"/>
+              <w:right w:val="nil"/>
             </w:tcBorders>
           </w:tcPr>
           <w:p>
@@ -20897,7 +20956,9 @@
             <w:cnfStyle w:val="001000000000" w:firstRow="0" w:lastRow="0" w:firstColumn="1" w:lastColumn="0" w:oddVBand="0" w:evenVBand="0" w:oddHBand="0" w:evenHBand="0" w:firstRowFirstColumn="0" w:firstRowLastColumn="0" w:lastRowFirstColumn="0" w:lastRowLastColumn="0"/>
             <w:tcW w:w="2339" w:type="dxa"/>
             <w:tcBorders>
-              <w:right w:val="single" w:sz="4" w:space="0" w:color="auto"/>
+              <w:left w:val="nil"/>
+              <w:bottom w:val="nil"/>
+              <w:right w:val="nil"/>
             </w:tcBorders>
           </w:tcPr>
           <w:p>
@@ -20932,8 +20993,9 @@
           <w:tcPr>
             <w:tcW w:w="2016" w:type="dxa"/>
             <w:tcBorders>
-              <w:left w:val="single" w:sz="4" w:space="0" w:color="auto"/>
-              <w:right w:val="single" w:sz="4" w:space="0" w:color="auto"/>
+              <w:left w:val="nil"/>
+              <w:bottom w:val="nil"/>
+              <w:right w:val="nil"/>
             </w:tcBorders>
           </w:tcPr>
           <w:p>
@@ -20966,8 +21028,9 @@
           <w:tcPr>
             <w:tcW w:w="2041" w:type="dxa"/>
             <w:tcBorders>
-              <w:left w:val="single" w:sz="4" w:space="0" w:color="auto"/>
-              <w:right w:val="single" w:sz="4" w:space="0" w:color="auto"/>
+              <w:left w:val="nil"/>
+              <w:bottom w:val="nil"/>
+              <w:right w:val="nil"/>
             </w:tcBorders>
           </w:tcPr>
           <w:p>
@@ -21000,8 +21063,9 @@
           <w:tcPr>
             <w:tcW w:w="1665" w:type="dxa"/>
             <w:tcBorders>
-              <w:left w:val="single" w:sz="4" w:space="0" w:color="auto"/>
-              <w:right w:val="single" w:sz="4" w:space="0" w:color="auto"/>
+              <w:left w:val="nil"/>
+              <w:bottom w:val="nil"/>
+              <w:right w:val="nil"/>
             </w:tcBorders>
           </w:tcPr>
           <w:p>
@@ -21034,7 +21098,9 @@
           <w:tcPr>
             <w:tcW w:w="1665" w:type="dxa"/>
             <w:tcBorders>
-              <w:left w:val="single" w:sz="4" w:space="0" w:color="auto"/>
+              <w:left w:val="nil"/>
+              <w:bottom w:val="nil"/>
+              <w:right w:val="nil"/>
             </w:tcBorders>
           </w:tcPr>
           <w:p>
@@ -21389,7 +21455,7 @@
         </w:rPr>
         <w:t>Anaconda (</w:t>
       </w:r>
-      <w:hyperlink r:id="rId23">
+      <w:hyperlink r:id="rId22">
         <w:r>
           <w:rPr>
             <w:color w:val="1155CC"/>
@@ -21502,7 +21568,7 @@
         </w:rPr>
         <w:t>Python (</w:t>
       </w:r>
-      <w:hyperlink r:id="rId24">
+      <w:hyperlink r:id="rId23">
         <w:r>
           <w:rPr>
             <w:color w:val="1155CC"/>
@@ -21550,7 +21616,7 @@
         </w:rPr>
         <w:t xml:space="preserve"> (</w:t>
       </w:r>
-      <w:hyperlink r:id="rId25">
+      <w:hyperlink r:id="rId24">
         <w:r>
           <w:rPr>
             <w:color w:val="1155CC"/>
@@ -21589,7 +21655,7 @@
         </w:rPr>
         <w:t>Pandas (</w:t>
       </w:r>
-      <w:hyperlink r:id="rId26">
+      <w:hyperlink r:id="rId25">
         <w:r>
           <w:rPr>
             <w:color w:val="1155CC"/>
@@ -21628,7 +21694,7 @@
         </w:rPr>
         <w:t>Scikit-learn (</w:t>
       </w:r>
-      <w:hyperlink r:id="rId27">
+      <w:hyperlink r:id="rId26">
         <w:r>
           <w:rPr>
             <w:color w:val="1155CC"/>

</xml_diff>